<commit_message>
cosmetology site-plan update to content
</commit_message>
<xml_diff>
--- a/practice/useful html notes.docx
+++ b/practice/useful html notes.docx
@@ -1297,6 +1297,90 @@
       <w:pPr>
         <w:pStyle w:val="ListParagraph"/>
         <w:numPr>
+          <w:ilvl w:val="2"/>
+          <w:numId w:val="1"/>
+        </w:numPr>
+      </w:pPr>
+      <w:hyperlink r:id="rId9" w:history="1">
+        <w:r>
+          <w:rPr>
+            <w:rStyle w:val="Hyperlink"/>
+          </w:rPr>
+          <w:t>https://www.youtube.com/watch?v=NWO2vlBHPvI&amp;t=4s</w:t>
+        </w:r>
+      </w:hyperlink>
+      <w:r>
+        <w:t xml:space="preserve"> 10 min vid on basics</w:t>
+      </w:r>
+    </w:p>
+    <w:p>
+      <w:pPr>
+        <w:pStyle w:val="ListParagraph"/>
+        <w:numPr>
+          <w:ilvl w:val="2"/>
+          <w:numId w:val="1"/>
+        </w:numPr>
+      </w:pPr>
+      <w:hyperlink r:id="rId10" w:history="1">
+        <w:r>
+          <w:rPr>
+            <w:rStyle w:val="Hyperlink"/>
+          </w:rPr>
+          <w:t>https://www.youtube.com/watch?v=jw8KTipuBvs&amp;t=12s</w:t>
+        </w:r>
+      </w:hyperlink>
+      <w:r>
+        <w:t xml:space="preserve"> wireframe.cc</w:t>
+      </w:r>
+    </w:p>
+    <w:p>
+      <w:pPr>
+        <w:pStyle w:val="ListParagraph"/>
+        <w:numPr>
+          <w:ilvl w:val="3"/>
+          <w:numId w:val="1"/>
+        </w:numPr>
+      </w:pPr>
+      <w:r>
+        <w:t>7 day trial</w:t>
+      </w:r>
+    </w:p>
+    <w:p>
+      <w:pPr>
+        <w:pStyle w:val="ListParagraph"/>
+        <w:numPr>
+          <w:ilvl w:val="2"/>
+          <w:numId w:val="1"/>
+        </w:numPr>
+      </w:pPr>
+      <w:hyperlink r:id="rId11" w:history="1">
+        <w:r>
+          <w:rPr>
+            <w:rStyle w:val="Hyperlink"/>
+          </w:rPr>
+          <w:t>https://www.youtube.com/watch?v=pTwfSxakRR4</w:t>
+        </w:r>
+      </w:hyperlink>
+      <w:r>
+        <w:t xml:space="preserve"> gomockingbird.com</w:t>
+      </w:r>
+    </w:p>
+    <w:p>
+      <w:pPr>
+        <w:pStyle w:val="ListParagraph"/>
+        <w:numPr>
+          <w:ilvl w:val="3"/>
+          <w:numId w:val="1"/>
+        </w:numPr>
+      </w:pPr>
+      <w:r>
+        <w:t xml:space="preserve">7 day trial, has a more detailed wireframe </w:t>
+      </w:r>
+    </w:p>
+    <w:p>
+      <w:pPr>
+        <w:pStyle w:val="ListParagraph"/>
+        <w:numPr>
           <w:ilvl w:val="1"/>
           <w:numId w:val="1"/>
         </w:numPr>
@@ -1319,7 +1403,7 @@
       <w:r>
         <w:t> </w:t>
       </w:r>
-      <w:hyperlink r:id="rId9" w:tgtFrame="_blank" w:history="1">
+      <w:hyperlink r:id="rId12" w:tgtFrame="_blank" w:history="1">
         <w:r>
           <w:t>https://validator.w3.org/</w:t>
         </w:r>
@@ -1339,7 +1423,7 @@
       <w:r>
         <w:t xml:space="preserve">Validate CSS code at </w:t>
       </w:r>
-      <w:hyperlink r:id="rId10" w:tgtFrame="_blank" w:history="1">
+      <w:hyperlink r:id="rId13" w:tgtFrame="_blank" w:history="1">
         <w:r>
           <w:t>https://jigsaw.w3.org/css-validator/</w:t>
         </w:r>
@@ -1432,6 +1516,7 @@
         </w:numPr>
       </w:pPr>
       <w:r>
+        <w:lastRenderedPageBreak/>
         <w:t xml:space="preserve">High resolution images can slow down the load speed – optimize image resolution – can resize and compress them. </w:t>
       </w:r>
       <w:r>
@@ -1471,10 +1556,17 @@
         </w:numPr>
       </w:pPr>
       <w:r>
-        <w:lastRenderedPageBreak/>
         <w:t>Check load speed of your website @ developers.google.com/speed/pagespeed/insights</w:t>
       </w:r>
     </w:p>
+    <w:p/>
+    <w:p/>
+    <w:p/>
+    <w:p/>
+    <w:p/>
+    <w:p/>
+    <w:p/>
+    <w:p/>
     <w:p>
       <w:pPr>
         <w:pStyle w:val="ListParagraph"/>
@@ -1950,6 +2042,7 @@
           <w:szCs w:val="21"/>
           <w:shd w:val="clear" w:color="auto" w:fill="F9F9F9"/>
         </w:rPr>
+        <w:lastRenderedPageBreak/>
         <w:t>Wireframing Tools – Balsamiq$, Figma$</w:t>
       </w:r>
     </w:p>
@@ -2152,7 +2245,6 @@
         </w:numPr>
       </w:pPr>
       <w:r>
-        <w:lastRenderedPageBreak/>
         <w:t>Web server software</w:t>
       </w:r>
       <w:r>

</xml_diff>

<commit_message>
missed an L in my code
</commit_message>
<xml_diff>
--- a/practice/useful html notes.docx
+++ b/practice/useful html notes.docx
@@ -1559,6 +1559,47 @@
         <w:t>Check load speed of your website @ developers.google.com/speed/pagespeed/insights</w:t>
       </w:r>
     </w:p>
+    <w:p>
+      <w:pPr>
+        <w:pStyle w:val="ListParagraph"/>
+        <w:numPr>
+          <w:ilvl w:val="0"/>
+          <w:numId w:val="1"/>
+        </w:numPr>
+      </w:pPr>
+      <w:r>
+        <w:t>Forms</w:t>
+      </w:r>
+    </w:p>
+    <w:p>
+      <w:pPr>
+        <w:pStyle w:val="ListParagraph"/>
+        <w:numPr>
+          <w:ilvl w:val="1"/>
+          <w:numId w:val="1"/>
+        </w:numPr>
+      </w:pPr>
+      <w:hyperlink r:id="rId14" w:history="1">
+        <w:r>
+          <w:rPr>
+            <w:rStyle w:val="Hyperlink"/>
+          </w:rPr>
+          <w:t>https://developer.mozilla.org/en-US/docs/Learn/Forms/Your_first_form</w:t>
+        </w:r>
+      </w:hyperlink>
+    </w:p>
+    <w:p>
+      <w:pPr>
+        <w:pStyle w:val="ListParagraph"/>
+        <w:numPr>
+          <w:ilvl w:val="1"/>
+          <w:numId w:val="1"/>
+        </w:numPr>
+      </w:pPr>
+      <w:r>
+        <w:t>This has walk through of most things you need to know for forms</w:t>
+      </w:r>
+    </w:p>
     <w:p/>
     <w:p/>
     <w:p/>
@@ -1566,7 +1607,6 @@
     <w:p/>
     <w:p/>
     <w:p/>
-    <w:p/>
     <w:p>
       <w:pPr>
         <w:pStyle w:val="ListParagraph"/>
@@ -1994,6 +2034,7 @@
           <w:szCs w:val="21"/>
           <w:shd w:val="clear" w:color="auto" w:fill="F9F9F9"/>
         </w:rPr>
+        <w:lastRenderedPageBreak/>
         <w:t xml:space="preserve">Content management system </w:t>
       </w:r>
     </w:p>
@@ -2042,7 +2083,6 @@
           <w:szCs w:val="21"/>
           <w:shd w:val="clear" w:color="auto" w:fill="F9F9F9"/>
         </w:rPr>
-        <w:lastRenderedPageBreak/>
         <w:t>Wireframing Tools – Balsamiq$, Figma$</w:t>
       </w:r>
     </w:p>
@@ -2498,6 +2538,7 @@
     </w:p>
     <w:p>
       <w:r>
+        <w:lastRenderedPageBreak/>
         <w:t xml:space="preserve">retrieve from Database </w:t>
       </w:r>
       <w:r>
@@ -2555,6 +2596,11 @@
       <w:r>
         <w:t>Artisan talent – can help you find a job</w:t>
       </w:r>
+    </w:p>
+    <w:p>
+      <w:pPr>
+        <w:ind w:left="1080"/>
+      </w:pPr>
     </w:p>
     <w:sectPr>
       <w:pgSz w:w="12240" w:h="15840"/>

</xml_diff>